<commit_message>
added answers and lab_02
</commit_message>
<xml_diff>
--- a/lab_01/doc/answers.docx
+++ b/lab_01/doc/answers.docx
@@ -40,34 +40,179 @@
       <w:pPr>
         <w:rPr>
           <w:rFonts w:ascii="Calibri Light" w:hAnsi="Calibri Light" w:cs="Calibri Light"/>
-          <w:b/>
-          <w:bCs/>
-        </w:rPr>
-      </w:pPr>
-      <w:r>
-        <w:rPr>
-          <w:rFonts w:ascii="Calibri Light" w:hAnsi="Calibri Light" w:cs="Calibri Light"/>
-          <w:b/>
-          <w:bCs/>
-        </w:rPr>
-        <w:t xml:space="preserve">2.  Как практически оценить погрешность интерполяции? Почему сложно применить для </w:t>
-      </w:r>
-    </w:p>
-    <w:p>
-      <w:pPr>
-        <w:rPr>
-          <w:rFonts w:ascii="Calibri Light" w:hAnsi="Calibri Light" w:cs="Calibri Light"/>
-          <w:b/>
-          <w:bCs/>
-        </w:rPr>
-      </w:pPr>
-      <w:r>
-        <w:rPr>
-          <w:rFonts w:ascii="Calibri Light" w:hAnsi="Calibri Light" w:cs="Calibri Light"/>
-          <w:b/>
-          <w:bCs/>
-        </w:rPr>
-        <w:t xml:space="preserve">этих целей теоретическую оценку? </w:t>
+        </w:rPr>
+      </w:pPr>
+      <w:r>
+        <w:rPr>
+          <w:rFonts w:ascii="Calibri Light" w:hAnsi="Calibri Light" w:cs="Calibri Light"/>
+        </w:rPr>
+        <w:t>Нет, так как для интерполяции как минимум необходимы 2 точки, а при степени полинома = 0 необходима только одна точка</w:t>
+      </w:r>
+    </w:p>
+    <w:p>
+      <w:pPr>
+        <w:rPr>
+          <w:rFonts w:ascii="Calibri Light" w:hAnsi="Calibri Light" w:cs="Calibri Light"/>
+          <w:b/>
+          <w:bCs/>
+        </w:rPr>
+      </w:pPr>
+      <w:r>
+        <w:rPr>
+          <w:rFonts w:ascii="Calibri Light" w:hAnsi="Calibri Light" w:cs="Calibri Light"/>
+          <w:b/>
+          <w:bCs/>
+        </w:rPr>
+        <w:t xml:space="preserve">2.  Как практически оценить погрешность интерполяции? Почему сложно применить для этих целей теоретическую оценку? </w:t>
+      </w:r>
+    </w:p>
+    <w:p>
+      <w:pPr>
+        <w:rPr>
+          <w:rFonts w:ascii="Calibri Light" w:hAnsi="Calibri Light" w:cs="Calibri Light"/>
+        </w:rPr>
+      </w:pPr>
+      <w:r>
+        <w:rPr>
+          <w:rFonts w:ascii="Calibri Light" w:hAnsi="Calibri Light" w:cs="Calibri Light"/>
+        </w:rPr>
+        <w:t>Практически оценить погрешность можно при помощи первого отброшенного члена в полиноме. Ньютона.</w:t>
+      </w:r>
+    </w:p>
+    <w:p>
+      <w:pPr>
+        <w:rPr>
+          <w:rFonts w:ascii="Calibri Light" w:hAnsi="Calibri Light" w:cs="Calibri Light"/>
+        </w:rPr>
+      </w:pPr>
+      <w:r>
+        <w:rPr>
+          <w:rFonts w:ascii="Calibri Light" w:hAnsi="Calibri Light" w:cs="Calibri Light"/>
+        </w:rPr>
+        <w:drawing>
+          <wp:anchor distT="0" distB="0" distL="114300" distR="114300" simplePos="0" relativeHeight="251658240" behindDoc="0" locked="0" layoutInCell="1" allowOverlap="1" wp14:anchorId="25A46A4D" wp14:editId="3BE2D476">
+            <wp:simplePos x="0" y="0"/>
+            <wp:positionH relativeFrom="margin">
+              <wp:posOffset>-635</wp:posOffset>
+            </wp:positionH>
+            <wp:positionV relativeFrom="paragraph">
+              <wp:posOffset>226695</wp:posOffset>
+            </wp:positionV>
+            <wp:extent cx="4514215" cy="1701800"/>
+            <wp:effectExtent l="0" t="0" r="635" b="0"/>
+            <wp:wrapThrough wrapText="bothSides">
+              <wp:wrapPolygon edited="0">
+                <wp:start x="0" y="0"/>
+                <wp:lineTo x="0" y="21278"/>
+                <wp:lineTo x="21512" y="21278"/>
+                <wp:lineTo x="21512" y="0"/>
+                <wp:lineTo x="0" y="0"/>
+              </wp:wrapPolygon>
+            </wp:wrapThrough>
+            <wp:docPr id="1" name="Рисунок 1"/>
+            <wp:cNvGraphicFramePr>
+              <a:graphicFrameLocks xmlns:a="http://schemas.openxmlformats.org/drawingml/2006/main" noChangeAspect="1"/>
+            </wp:cNvGraphicFramePr>
+            <a:graphic xmlns:a="http://schemas.openxmlformats.org/drawingml/2006/main">
+              <a:graphicData uri="http://schemas.openxmlformats.org/drawingml/2006/picture">
+                <pic:pic xmlns:pic="http://schemas.openxmlformats.org/drawingml/2006/picture">
+                  <pic:nvPicPr>
+                    <pic:cNvPr id="1" name=""/>
+                    <pic:cNvPicPr/>
+                  </pic:nvPicPr>
+                  <pic:blipFill>
+                    <a:blip r:embed="rId4" cstate="print">
+                      <a:extLst>
+                        <a:ext uri="{28A0092B-C50C-407E-A947-70E740481C1C}">
+                          <a14:useLocalDpi xmlns:a14="http://schemas.microsoft.com/office/drawing/2010/main" val="0"/>
+                        </a:ext>
+                      </a:extLst>
+                    </a:blip>
+                    <a:stretch>
+                      <a:fillRect/>
+                    </a:stretch>
+                  </pic:blipFill>
+                  <pic:spPr>
+                    <a:xfrm>
+                      <a:off x="0" y="0"/>
+                      <a:ext cx="4514215" cy="1701800"/>
+                    </a:xfrm>
+                    <a:prstGeom prst="rect">
+                      <a:avLst/>
+                    </a:prstGeom>
+                  </pic:spPr>
+                </pic:pic>
+              </a:graphicData>
+            </a:graphic>
+            <wp14:sizeRelH relativeFrom="margin">
+              <wp14:pctWidth>0</wp14:pctWidth>
+            </wp14:sizeRelH>
+            <wp14:sizeRelV relativeFrom="margin">
+              <wp14:pctHeight>0</wp14:pctHeight>
+            </wp14:sizeRelV>
+          </wp:anchor>
+        </w:drawing>
+      </w:r>
+      <w:r>
+        <w:rPr>
+          <w:rFonts w:ascii="Calibri Light" w:hAnsi="Calibri Light" w:cs="Calibri Light"/>
+        </w:rPr>
+        <w:t>Теоретическая погрешность:</w:t>
+      </w:r>
+    </w:p>
+    <w:p>
+      <w:pPr>
+        <w:rPr>
+          <w:rFonts w:ascii="Calibri Light" w:hAnsi="Calibri Light" w:cs="Calibri Light"/>
+        </w:rPr>
+      </w:pPr>
+    </w:p>
+    <w:p>
+      <w:pPr>
+        <w:rPr>
+          <w:rFonts w:ascii="Calibri Light" w:hAnsi="Calibri Light" w:cs="Calibri Light"/>
+        </w:rPr>
+      </w:pPr>
+    </w:p>
+    <w:p>
+      <w:pPr>
+        <w:rPr>
+          <w:rFonts w:ascii="Calibri Light" w:hAnsi="Calibri Light" w:cs="Calibri Light"/>
+        </w:rPr>
+      </w:pPr>
+    </w:p>
+    <w:p>
+      <w:pPr>
+        <w:rPr>
+          <w:rFonts w:ascii="Calibri Light" w:hAnsi="Calibri Light" w:cs="Calibri Light"/>
+        </w:rPr>
+      </w:pPr>
+    </w:p>
+    <w:p>
+      <w:pPr>
+        <w:rPr>
+          <w:rFonts w:ascii="Calibri Light" w:hAnsi="Calibri Light" w:cs="Calibri Light"/>
+        </w:rPr>
+      </w:pPr>
+    </w:p>
+    <w:p>
+      <w:pPr>
+        <w:rPr>
+          <w:rFonts w:ascii="Calibri Light" w:hAnsi="Calibri Light" w:cs="Calibri Light"/>
+        </w:rPr>
+      </w:pPr>
+    </w:p>
+    <w:p>
+      <w:pPr>
+        <w:rPr>
+          <w:rFonts w:ascii="Calibri Light" w:hAnsi="Calibri Light" w:cs="Calibri Light"/>
+        </w:rPr>
+      </w:pPr>
+      <w:r>
+        <w:rPr>
+          <w:rFonts w:ascii="Calibri Light" w:hAnsi="Calibri Light" w:cs="Calibri Light"/>
+        </w:rPr>
+        <w:t>Так как зачастую производные интерполируемой функции неизвестны, то легче использовать практическую погрешность.</w:t>
       </w:r>
     </w:p>
     <w:p>
@@ -91,17 +236,37 @@
       <w:pPr>
         <w:rPr>
           <w:rFonts w:ascii="Calibri Light" w:hAnsi="Calibri Light" w:cs="Calibri Light"/>
-          <w:b/>
-          <w:bCs/>
-        </w:rPr>
-      </w:pPr>
-      <w:r>
-        <w:rPr>
-          <w:rFonts w:ascii="Calibri Light" w:hAnsi="Calibri Light" w:cs="Calibri Light"/>
-          <w:b/>
-          <w:bCs/>
-        </w:rPr>
-        <w:t xml:space="preserve">4. Если в одной точке заданы функция и все ее производные, </w:t>
+        </w:rPr>
+      </w:pPr>
+      <w:r>
+        <w:rPr>
+          <w:rFonts w:ascii="Calibri Light" w:hAnsi="Calibri Light" w:cs="Calibri Light"/>
+          <w:lang w:val="en-US"/>
+        </w:rPr>
+        <w:t>n</w:t>
+      </w:r>
+      <w:r>
+        <w:rPr>
+          <w:rFonts w:ascii="Calibri Light" w:hAnsi="Calibri Light" w:cs="Calibri Light"/>
+        </w:rPr>
+        <w:t xml:space="preserve"> = 1, 2, 3</w:t>
+      </w:r>
+    </w:p>
+    <w:p>
+      <w:pPr>
+        <w:rPr>
+          <w:rFonts w:ascii="Calibri Light" w:hAnsi="Calibri Light" w:cs="Calibri Light"/>
+          <w:b/>
+          <w:bCs/>
+        </w:rPr>
+      </w:pPr>
+      <w:r>
+        <w:rPr>
+          <w:rFonts w:ascii="Calibri Light" w:hAnsi="Calibri Light" w:cs="Calibri Light"/>
+          <w:b/>
+          <w:bCs/>
+        </w:rPr>
+        <w:t xml:space="preserve">4. Если в одной точке заданы функция и все ее производные, то что </w:t>
       </w:r>
       <w:proofErr w:type="gramStart"/>
       <w:r>
@@ -110,7 +275,7 @@
           <w:b/>
           <w:bCs/>
         </w:rPr>
-        <w:t>то,  что</w:t>
+        <w:t>собой  представляет</w:t>
       </w:r>
       <w:proofErr w:type="gramEnd"/>
       <w:r>
@@ -119,7 +284,7 @@
           <w:b/>
           <w:bCs/>
         </w:rPr>
-        <w:t xml:space="preserve"> собой  представляет полином Эрмита, построенный в этой точке? </w:t>
+        <w:t xml:space="preserve"> полином Эрмита, построенный в этой точке? </w:t>
       </w:r>
     </w:p>
     <w:p>
@@ -143,6 +308,38 @@
       <w:pPr>
         <w:rPr>
           <w:rFonts w:ascii="Calibri Light" w:hAnsi="Calibri Light" w:cs="Calibri Light"/>
+        </w:rPr>
+      </w:pPr>
+      <w:r>
+        <w:rPr>
+          <w:rFonts w:ascii="Calibri Light" w:hAnsi="Calibri Light" w:cs="Calibri Light"/>
+        </w:rPr>
+        <w:t xml:space="preserve">При выборе </w:t>
+      </w:r>
+      <w:r>
+        <w:rPr>
+          <w:rFonts w:ascii="Calibri Light" w:hAnsi="Calibri Light" w:cs="Calibri Light"/>
+          <w:lang w:val="en-US"/>
+        </w:rPr>
+        <w:t>n</w:t>
+      </w:r>
+      <w:r>
+        <w:rPr>
+          <w:rFonts w:ascii="Calibri Light" w:hAnsi="Calibri Light" w:cs="Calibri Light"/>
+        </w:rPr>
+        <w:t xml:space="preserve"> + 1</w:t>
+      </w:r>
+      <w:r>
+        <w:rPr>
+          <w:rFonts w:ascii="Calibri Light" w:hAnsi="Calibri Light" w:cs="Calibri Light"/>
+        </w:rPr>
+        <w:t xml:space="preserve"> узла. Их необходимо выбрать симметрично относительно интерполируемой точки. Если значения будут не монотонными, то это может привести к неверному результату</w:t>
+      </w:r>
+    </w:p>
+    <w:p>
+      <w:pPr>
+        <w:rPr>
+          <w:rFonts w:ascii="Calibri Light" w:hAnsi="Calibri Light" w:cs="Calibri Light"/>
           <w:b/>
           <w:bCs/>
         </w:rPr>
@@ -160,6 +357,25 @@
       <w:pPr>
         <w:rPr>
           <w:rFonts w:ascii="Calibri Light" w:hAnsi="Calibri Light" w:cs="Calibri Light"/>
+        </w:rPr>
+      </w:pPr>
+      <w:r>
+        <w:rPr>
+          <w:rFonts w:ascii="Calibri Light" w:hAnsi="Calibri Light" w:cs="Calibri Light"/>
+        </w:rPr>
+        <w:t>Если ее</w:t>
+      </w:r>
+      <w:r>
+        <w:rPr>
+          <w:rFonts w:ascii="Calibri Light" w:hAnsi="Calibri Light" w:cs="Calibri Light"/>
+        </w:rPr>
+        <w:t xml:space="preserve"> разделенные разности значительно меняются, то интерполяция обобщенным многочленом не будет точной для дифференцирования данной функции. В этом случае используется квазилинейная интерполяция, которая основывается на выравнивающих переменных. </w:t>
+      </w:r>
+    </w:p>
+    <w:p>
+      <w:pPr>
+        <w:rPr>
+          <w:rFonts w:ascii="Calibri Light" w:hAnsi="Calibri Light" w:cs="Calibri Light"/>
           <w:b/>
           <w:bCs/>
         </w:rPr>
@@ -177,6 +393,32 @@
       <w:pPr>
         <w:rPr>
           <w:rFonts w:ascii="Calibri Light" w:hAnsi="Calibri Light" w:cs="Calibri Light"/>
+        </w:rPr>
+      </w:pPr>
+      <w:r>
+        <w:rPr>
+          <w:rFonts w:ascii="Calibri Light" w:hAnsi="Calibri Light" w:cs="Calibri Light"/>
+        </w:rPr>
+        <w:t>Да, так как изначально таблица будет отсортирована по столбцу “</w:t>
+      </w:r>
+      <w:r>
+        <w:rPr>
+          <w:rFonts w:ascii="Calibri Light" w:hAnsi="Calibri Light" w:cs="Calibri Light"/>
+          <w:lang w:val="en-US"/>
+        </w:rPr>
+        <w:t>x</w:t>
+      </w:r>
+      <w:r>
+        <w:rPr>
+          <w:rFonts w:ascii="Calibri Light" w:hAnsi="Calibri Light" w:cs="Calibri Light"/>
+        </w:rPr>
+        <w:t>”</w:t>
+      </w:r>
+    </w:p>
+    <w:p>
+      <w:pPr>
+        <w:rPr>
+          <w:rFonts w:ascii="Calibri Light" w:hAnsi="Calibri Light" w:cs="Calibri Light"/>
           <w:b/>
           <w:bCs/>
         </w:rPr>
@@ -194,6 +436,20 @@
       <w:pPr>
         <w:rPr>
           <w:rFonts w:ascii="Calibri Light" w:hAnsi="Calibri Light" w:cs="Calibri Light"/>
+        </w:rPr>
+      </w:pPr>
+      <w:r>
+        <w:rPr>
+          <w:rFonts w:ascii="Calibri Light" w:hAnsi="Calibri Light" w:cs="Calibri Light"/>
+        </w:rPr>
+        <w:lastRenderedPageBreak/>
+        <w:t>Нет</w:t>
+      </w:r>
+    </w:p>
+    <w:p>
+      <w:pPr>
+        <w:rPr>
+          <w:rFonts w:ascii="Calibri Light" w:hAnsi="Calibri Light" w:cs="Calibri Light"/>
           <w:b/>
           <w:bCs/>
         </w:rPr>
@@ -229,6 +485,19 @@
       <w:pPr>
         <w:rPr>
           <w:rFonts w:ascii="Calibri Light" w:hAnsi="Calibri Light" w:cs="Calibri Light"/>
+        </w:rPr>
+      </w:pPr>
+      <w:r>
+        <w:rPr>
+          <w:rFonts w:ascii="Calibri Light" w:hAnsi="Calibri Light" w:cs="Calibri Light"/>
+        </w:rPr>
+        <w:t>Точность будет уменьшаться, погрешность накапливаться</w:t>
+      </w:r>
+    </w:p>
+    <w:p>
+      <w:pPr>
+        <w:rPr>
+          <w:rFonts w:ascii="Calibri Light" w:hAnsi="Calibri Light" w:cs="Calibri Light"/>
           <w:b/>
           <w:bCs/>
         </w:rPr>
@@ -240,6 +509,19 @@
           <w:bCs/>
         </w:rPr>
         <w:t xml:space="preserve">10. Всегда ли можно использовать для обратной интерполяции полином Эрмита? </w:t>
+      </w:r>
+    </w:p>
+    <w:p>
+      <w:pPr>
+        <w:rPr>
+          <w:rFonts w:ascii="Calibri Light" w:hAnsi="Calibri Light" w:cs="Calibri Light"/>
+        </w:rPr>
+      </w:pPr>
+      <w:r>
+        <w:rPr>
+          <w:rFonts w:ascii="Calibri Light" w:hAnsi="Calibri Light" w:cs="Calibri Light"/>
+        </w:rPr>
+        <w:t>Только если заданы производные</w:t>
       </w:r>
     </w:p>
     <w:p>
@@ -715,6 +997,17 @@
     <w:semiHidden/>
     <w:unhideWhenUsed/>
   </w:style>
+  <w:style w:type="paragraph" w:styleId="a3">
+    <w:name w:val="List Paragraph"/>
+    <w:basedOn w:val="a"/>
+    <w:uiPriority w:val="34"/>
+    <w:qFormat/>
+    <w:rsid w:val="00080AFB"/>
+    <w:pPr>
+      <w:ind w:left="720"/>
+      <w:contextualSpacing/>
+    </w:pPr>
+  </w:style>
 </w:styles>
 </file>
 

</xml_diff>